<commit_message>
atualização do banco de dados
</commit_message>
<xml_diff>
--- a/Documentação/Engenharia/Projeto PI (1).docx
+++ b/Documentação/Engenharia/Projeto PI (1).docx
@@ -4363,29 +4363,15 @@
     </w:p>
     <w:p>
       <w:pPr>
-        <w:pStyle w:val="Corpodetexto"/>
-        <w:rPr>
-          <w:sz w:val="20"/>
-        </w:rPr>
-      </w:pPr>
-    </w:p>
-    <w:p>
-      <w:pPr>
-        <w:pStyle w:val="Corpodetexto"/>
-        <w:spacing w:before="125"/>
+        <w:pStyle w:val="Ttulo1"/>
+        <w:tabs>
+          <w:tab w:val="left" w:pos="1159"/>
+        </w:tabs>
+        <w:spacing w:before="240"/>
+        <w:ind w:left="0" w:firstLine="0"/>
         <w:jc w:val="center"/>
         <w:rPr>
-          <w:sz w:val="20"/>
-        </w:rPr>
-      </w:pPr>
-    </w:p>
-    <w:p>
-      <w:pPr>
-        <w:pStyle w:val="Corpodetexto"/>
-        <w:spacing w:before="125"/>
-        <w:jc w:val="center"/>
-        <w:rPr>
-          <w:sz w:val="20"/>
+          <w:spacing w:val="-2"/>
         </w:rPr>
       </w:pPr>
       <w:r>
@@ -4395,7 +4381,7 @@
           <w:lang w:val="pt-BR" w:eastAsia="pt-BR"/>
         </w:rPr>
         <w:drawing>
-          <wp:inline distT="0" distB="0" distL="0" distR="0">
+          <wp:inline distT="0" distB="0" distL="0" distR="0" wp14:anchorId="599B33B7" wp14:editId="321BDB7B">
             <wp:extent cx="3810000" cy="3810000"/>
             <wp:effectExtent l="0" t="0" r="0" b="0"/>
             <wp:docPr id="20" name="Imagem 20" descr="C:\Users\tibd8\OneDrive\Documentos\GitHub\2025.1-PI-2-Semestre\Documentação\Engenharia\LogoMorganDevs.png"/>
@@ -4446,6 +4432,75 @@
     </w:p>
     <w:p>
       <w:pPr>
+        <w:pStyle w:val="Ttulo1"/>
+        <w:tabs>
+          <w:tab w:val="left" w:pos="1159"/>
+        </w:tabs>
+        <w:spacing w:before="240"/>
+        <w:ind w:left="0" w:firstLine="0"/>
+        <w:rPr>
+          <w:b w:val="0"/>
+        </w:rPr>
+      </w:pPr>
+      <w:r>
+        <w:rPr>
+          <w:spacing w:val="-2"/>
+        </w:rPr>
+        <w:tab/>
+      </w:r>
+      <w:r>
+        <w:rPr>
+          <w:b w:val="0"/>
+          <w:spacing w:val="-2"/>
+        </w:rPr>
+        <w:t>A MorganDev</w:t>
+      </w:r>
+      <w:r>
+        <w:rPr>
+          <w:b w:val="0"/>
+          <w:spacing w:val="-2"/>
+        </w:rPr>
+        <w:t>s</w:t>
+      </w:r>
+      <w:r>
+        <w:rPr>
+          <w:b w:val="0"/>
+          <w:spacing w:val="-2"/>
+        </w:rPr>
+        <w:t xml:space="preserve"> surgiu a partir do Projeto Integrad</w:t>
+      </w:r>
+      <w:r>
+        <w:rPr>
+          <w:b w:val="0"/>
+          <w:spacing w:val="-2"/>
+        </w:rPr>
+        <w:t>or do</w:t>
+      </w:r>
+      <w:r>
+        <w:rPr>
+          <w:b w:val="0"/>
+          <w:spacing w:val="-2"/>
+        </w:rPr>
+        <w:t xml:space="preserve"> curso de Desenvolvimento de Sistemas Multiplata</w:t>
+      </w:r>
+      <w:r>
+        <w:rPr>
+          <w:b w:val="0"/>
+          <w:spacing w:val="-2"/>
+        </w:rPr>
+        <w:t xml:space="preserve">formas da Fatec Araras, formado pelos alunos do 2 semestre, com objetivo  de principal de colocar em prática os conhecimentos adquiridos durante o semestre. </w:t>
+      </w:r>
+    </w:p>
+    <w:p>
+      <w:pPr>
+        <w:pStyle w:val="Corpodetexto"/>
+        <w:rPr>
+          <w:sz w:val="20"/>
+        </w:rPr>
+      </w:pPr>
+    </w:p>
+    <w:p>
+      <w:pPr>
         <w:pStyle w:val="Corpodetexto"/>
         <w:spacing w:before="125"/>
         <w:jc w:val="center"/>
@@ -4465,38 +4520,12 @@
       </w:pPr>
       <w:r>
         <w:rPr>
-          <w:sz w:val="20"/>
-        </w:rPr>
-        <w:t>Empresa escolhida para desenvolvimento é a MVS de Rio Claro, stakeholder é o Marcelo Vieira Silva</w:t>
-      </w:r>
-    </w:p>
-    <w:p>
-      <w:pPr>
-        <w:pStyle w:val="Corpodetexto"/>
-        <w:spacing w:before="125"/>
-        <w:jc w:val="center"/>
-        <w:rPr>
-          <w:sz w:val="20"/>
-        </w:rPr>
-      </w:pPr>
-    </w:p>
-    <w:p>
-      <w:pPr>
-        <w:pStyle w:val="Corpodetexto"/>
-        <w:spacing w:before="125"/>
-        <w:jc w:val="center"/>
-        <w:rPr>
-          <w:sz w:val="20"/>
-        </w:rPr>
-      </w:pPr>
-      <w:r>
-        <w:rPr>
           <w:noProof/>
           <w:sz w:val="15"/>
           <w:lang w:val="pt-BR" w:eastAsia="pt-BR"/>
         </w:rPr>
         <w:drawing>
-          <wp:inline distT="0" distB="0" distL="0" distR="0" wp14:anchorId="76B1E107" wp14:editId="2112D211">
+          <wp:inline distT="0" distB="0" distL="0" distR="0" wp14:anchorId="16056A91" wp14:editId="68D5FEFC">
             <wp:extent cx="3742266" cy="1065571"/>
             <wp:effectExtent l="0" t="0" r="0" b="1270"/>
             <wp:docPr id="28" name="Imagem 28" descr="C:\Users\tibd8\Downloads\mvs.jpg"/>
@@ -4548,6 +4577,62 @@
     <w:p>
       <w:pPr>
         <w:pStyle w:val="Corpodetexto"/>
+        <w:spacing w:before="125"/>
+        <w:jc w:val="center"/>
+        <w:rPr>
+          <w:sz w:val="20"/>
+        </w:rPr>
+      </w:pPr>
+    </w:p>
+    <w:p>
+      <w:pPr>
+        <w:pStyle w:val="Corpodetexto"/>
+        <w:spacing w:before="125"/>
+        <w:jc w:val="center"/>
+        <w:rPr>
+          <w:sz w:val="20"/>
+        </w:rPr>
+      </w:pPr>
+      <w:r>
+        <w:rPr>
+          <w:sz w:val="20"/>
+        </w:rPr>
+        <w:t>Empresa escolhida para desenvolvimento é a MVS de Rio Claro, stakeholder é o Marcelo Vieira Silva</w:t>
+      </w:r>
+      <w:r>
+        <w:rPr>
+          <w:sz w:val="20"/>
+        </w:rPr>
+        <w:t>. Fu</w:t>
+      </w:r>
+      <w:r>
+        <w:rPr>
+          <w:rFonts w:ascii="Segoe UI" w:hAnsi="Segoe UI" w:cs="Segoe UI"/>
+          <w:color w:val="333333"/>
+          <w:shd w:val="clear" w:color="auto" w:fill="F8F9FA"/>
+        </w:rPr>
+        <w:t>ndada em Março de 2010, a MVS Info sempre está em busca de soluções tecnológicas e produtos de qualidade pa</w:t>
+      </w:r>
+      <w:r>
+        <w:rPr>
+          <w:rFonts w:ascii="Segoe UI" w:hAnsi="Segoe UI" w:cs="Segoe UI"/>
+          <w:color w:val="333333"/>
+          <w:shd w:val="clear" w:color="auto" w:fill="F8F9FA"/>
+        </w:rPr>
+        <w:t xml:space="preserve">ra atender a demanda de seus </w:t>
+      </w:r>
+      <w:r>
+        <w:rPr>
+          <w:rFonts w:ascii="Segoe UI" w:hAnsi="Segoe UI" w:cs="Segoe UI"/>
+          <w:color w:val="333333"/>
+          <w:shd w:val="clear" w:color="auto" w:fill="F8F9FA"/>
+        </w:rPr>
+        <w:t xml:space="preserve">clientes. Visando atender essas necessidades construímos fortes parcerias comerciais onde o cliente se sinta à vontade para tratar do seu projeto com flexibilidade e alto poder de negociação. </w:t>
+      </w:r>
+    </w:p>
+    <w:p>
+      <w:pPr>
+        <w:pStyle w:val="Corpodetexto"/>
         <w:spacing w:before="5"/>
         <w:jc w:val="center"/>
         <w:rPr>
@@ -4616,7 +4701,11 @@
         <w:ind w:left="851"/>
       </w:pPr>
       <w:r>
-        <w:t>Desenvolver software de alta qualidade, combinando tecnologia e criatividade para entregar soluções eficientes, escaláveis ​​e alinhadas às necessidades dos clientes, promovendo inovação e crescimento sustentável.</w:t>
+        <w:t xml:space="preserve">Desenvolver software de alta qualidade, combinando tecnologia e criatividade para entregar soluções </w:t>
+      </w:r>
+      <w:r>
+        <w:lastRenderedPageBreak/>
+        <w:t>eficientes, escaláveis ​​e alinhadas às necessidades dos clientes, promovendo inovação e crescimento sustentável.</w:t>
       </w:r>
     </w:p>
     <w:p>
@@ -4691,7 +4780,6 @@
         <w:rPr>
           <w:b/>
         </w:rPr>
-        <w:lastRenderedPageBreak/>
         <w:t xml:space="preserve"> </w:t>
       </w:r>
       <w:r>
@@ -4790,6 +4878,38 @@
     </w:p>
     <w:p>
       <w:pPr>
+        <w:pStyle w:val="Ttulo2"/>
+        <w:tabs>
+          <w:tab w:val="left" w:pos="1414"/>
+        </w:tabs>
+        <w:ind w:left="1011" w:firstLine="0"/>
+        <w:rPr>
+          <w:b w:val="0"/>
+          <w:spacing w:val="-2"/>
+        </w:rPr>
+      </w:pPr>
+      <w:r>
+        <w:rPr>
+          <w:b w:val="0"/>
+          <w:spacing w:val="-2"/>
+        </w:rPr>
+        <w:t xml:space="preserve">O projeto está disponibilizado no repositório do Github : </w:t>
+      </w:r>
+    </w:p>
+    <w:p>
+      <w:pPr>
+        <w:pStyle w:val="Ttulo2"/>
+        <w:tabs>
+          <w:tab w:val="left" w:pos="1414"/>
+        </w:tabs>
+        <w:ind w:left="1011" w:firstLine="0"/>
+        <w:rPr>
+          <w:b w:val="0"/>
+        </w:rPr>
+      </w:pPr>
+    </w:p>
+    <w:p>
+      <w:pPr>
         <w:pStyle w:val="Corpodetexto"/>
         <w:ind w:left="283" w:firstLine="720"/>
       </w:pPr>
@@ -4819,6 +4939,21 @@
       </w:pPr>
       <w:r>
         <w:t>Link Trello</w:t>
+      </w:r>
+    </w:p>
+    <w:p>
+      <w:pPr>
+        <w:pStyle w:val="Ttulo2"/>
+        <w:ind w:left="1010" w:firstLine="0"/>
+        <w:rPr>
+          <w:b w:val="0"/>
+        </w:rPr>
+      </w:pPr>
+      <w:r>
+        <w:rPr>
+          <w:b w:val="0"/>
+        </w:rPr>
+        <w:t>O cronograma foi feito pelo site do trello</w:t>
       </w:r>
     </w:p>
     <w:p>
@@ -4900,296 +5035,41 @@
     <w:p>
       <w:pPr>
         <w:pStyle w:val="Corpodetexto"/>
-        <w:spacing w:before="169" w:line="266" w:lineRule="auto"/>
-        <w:ind w:left="876" w:right="872"/>
+        <w:spacing w:before="3"/>
+        <w:ind w:left="1440"/>
         <w:jc w:val="both"/>
-      </w:pPr>
-      <w:r>
-        <w:t>O</w:t>
-      </w:r>
-      <w:r>
-        <w:rPr>
-          <w:spacing w:val="-16"/>
-        </w:rPr>
-        <w:t xml:space="preserve"> </w:t>
-      </w:r>
-      <w:r>
-        <w:t>escopo</w:t>
-      </w:r>
-      <w:r>
-        <w:rPr>
-          <w:spacing w:val="-15"/>
-        </w:rPr>
-        <w:t xml:space="preserve"> </w:t>
-      </w:r>
-      <w:r>
-        <w:t>de</w:t>
-      </w:r>
-      <w:r>
-        <w:rPr>
-          <w:spacing w:val="-15"/>
-        </w:rPr>
-        <w:t xml:space="preserve"> </w:t>
-      </w:r>
-      <w:r>
-        <w:t>um</w:t>
-      </w:r>
-      <w:r>
-        <w:rPr>
-          <w:spacing w:val="-16"/>
-        </w:rPr>
-        <w:t xml:space="preserve"> </w:t>
-      </w:r>
-      <w:r>
-        <w:t>sistema</w:t>
-      </w:r>
-      <w:r>
-        <w:rPr>
-          <w:spacing w:val="-15"/>
-        </w:rPr>
-        <w:t xml:space="preserve"> </w:t>
-      </w:r>
-      <w:r>
-        <w:t>refere-se</w:t>
-      </w:r>
-      <w:r>
-        <w:rPr>
-          <w:spacing w:val="-15"/>
-        </w:rPr>
-        <w:t xml:space="preserve"> </w:t>
-      </w:r>
-      <w:r>
-        <w:t>ao</w:t>
-      </w:r>
-      <w:r>
-        <w:rPr>
-          <w:spacing w:val="-15"/>
-        </w:rPr>
-        <w:t xml:space="preserve"> </w:t>
-      </w:r>
-      <w:r>
-        <w:t>conjunto</w:t>
-      </w:r>
-      <w:r>
-        <w:rPr>
-          <w:spacing w:val="-16"/>
-        </w:rPr>
-        <w:t xml:space="preserve"> </w:t>
-      </w:r>
-      <w:r>
-        <w:t>de</w:t>
-      </w:r>
-      <w:r>
-        <w:rPr>
-          <w:spacing w:val="-15"/>
-        </w:rPr>
-        <w:t xml:space="preserve"> </w:t>
-      </w:r>
-      <w:r>
-        <w:t>funcionalidades,</w:t>
-      </w:r>
-      <w:r>
-        <w:rPr>
-          <w:spacing w:val="-15"/>
-        </w:rPr>
-        <w:t xml:space="preserve"> </w:t>
-      </w:r>
-      <w:r>
-        <w:t>características</w:t>
-      </w:r>
-      <w:r>
-        <w:rPr>
-          <w:spacing w:val="-16"/>
-        </w:rPr>
-        <w:t xml:space="preserve"> </w:t>
-      </w:r>
-      <w:r>
-        <w:t>e</w:t>
-      </w:r>
-      <w:r>
-        <w:rPr>
-          <w:spacing w:val="-15"/>
-        </w:rPr>
-        <w:t xml:space="preserve"> </w:t>
-      </w:r>
-      <w:r>
-        <w:t>requisitos que</w:t>
-      </w:r>
-      <w:r>
-        <w:rPr>
-          <w:spacing w:val="-16"/>
-        </w:rPr>
-        <w:t xml:space="preserve"> </w:t>
-      </w:r>
-      <w:r>
-        <w:t>definem o</w:t>
-      </w:r>
-      <w:r>
-        <w:rPr>
-          <w:spacing w:val="-9"/>
-        </w:rPr>
-        <w:t xml:space="preserve"> </w:t>
-      </w:r>
-      <w:r>
-        <w:t>que</w:t>
-      </w:r>
-      <w:r>
-        <w:rPr>
-          <w:spacing w:val="-9"/>
-        </w:rPr>
-        <w:t xml:space="preserve"> </w:t>
-      </w:r>
-      <w:r>
-        <w:t>o</w:t>
-      </w:r>
-      <w:r>
-        <w:rPr>
-          <w:spacing w:val="-9"/>
-        </w:rPr>
-        <w:t xml:space="preserve"> </w:t>
-      </w:r>
-      <w:r>
-        <w:t>sistema irá</w:t>
-      </w:r>
-      <w:r>
-        <w:rPr>
-          <w:spacing w:val="-9"/>
-        </w:rPr>
-        <w:t xml:space="preserve"> </w:t>
-      </w:r>
-      <w:r>
-        <w:t>realizar e</w:t>
-      </w:r>
-      <w:r>
-        <w:rPr>
-          <w:spacing w:val="-9"/>
-        </w:rPr>
-        <w:t xml:space="preserve"> </w:t>
-      </w:r>
-      <w:r>
-        <w:t>como</w:t>
-      </w:r>
-      <w:r>
-        <w:rPr>
-          <w:spacing w:val="-16"/>
-        </w:rPr>
-        <w:t xml:space="preserve"> </w:t>
-      </w:r>
-      <w:r>
-        <w:t>ele</w:t>
-      </w:r>
-      <w:r>
-        <w:rPr>
-          <w:spacing w:val="-9"/>
-        </w:rPr>
-        <w:t xml:space="preserve"> </w:t>
-      </w:r>
-      <w:r>
-        <w:t>irá operar</w:t>
-      </w:r>
-      <w:r>
-        <w:rPr>
-          <w:spacing w:val="-4"/>
-        </w:rPr>
-        <w:t xml:space="preserve"> </w:t>
-      </w:r>
-      <w:r>
-        <w:t>para</w:t>
-      </w:r>
-      <w:r>
-        <w:rPr>
-          <w:spacing w:val="-9"/>
-        </w:rPr>
-        <w:t xml:space="preserve"> </w:t>
-      </w:r>
-      <w:r>
-        <w:t>atender às</w:t>
-      </w:r>
-      <w:r>
-        <w:rPr>
-          <w:spacing w:val="-11"/>
-        </w:rPr>
-        <w:t xml:space="preserve"> </w:t>
-      </w:r>
-      <w:r>
-        <w:t>necessidades dos usuários e stakeholders. Ele delimita os limites do projeto, determinando o que está dentro e o que está fora do âmbito do sistema.</w:t>
-      </w:r>
+        <w:rPr>
+          <w:color w:val="FF0000"/>
+        </w:rPr>
+      </w:pPr>
     </w:p>
     <w:p>
       <w:pPr>
         <w:pStyle w:val="Corpodetexto"/>
         <w:spacing w:before="3"/>
-        <w:ind w:left="876"/>
+        <w:ind w:left="1440"/>
         <w:jc w:val="both"/>
       </w:pPr>
       <w:r>
-        <w:t>Necessário</w:t>
-      </w:r>
-      <w:r>
-        <w:rPr>
-          <w:spacing w:val="-12"/>
-        </w:rPr>
-        <w:t xml:space="preserve"> </w:t>
-      </w:r>
-      <w:r>
-        <w:t>apresentar</w:t>
-      </w:r>
-      <w:r>
-        <w:rPr>
-          <w:spacing w:val="21"/>
-        </w:rPr>
-        <w:t xml:space="preserve"> </w:t>
-      </w:r>
-      <w:r>
-        <w:t>também</w:t>
-      </w:r>
-      <w:r>
-        <w:rPr>
-          <w:spacing w:val="1"/>
-        </w:rPr>
-        <w:t xml:space="preserve"> </w:t>
-      </w:r>
-      <w:r>
-        <w:t>o</w:t>
-      </w:r>
-      <w:r>
-        <w:rPr>
-          <w:spacing w:val="-11"/>
-        </w:rPr>
-        <w:t xml:space="preserve"> </w:t>
-      </w:r>
-      <w:r>
-        <w:t>nome</w:t>
-      </w:r>
-      <w:r>
-        <w:rPr>
-          <w:spacing w:val="-12"/>
-        </w:rPr>
-        <w:t xml:space="preserve"> </w:t>
-      </w:r>
-      <w:r>
-        <w:t>do</w:t>
-      </w:r>
-      <w:r>
-        <w:rPr>
-          <w:spacing w:val="-11"/>
-        </w:rPr>
-        <w:t xml:space="preserve"> </w:t>
-      </w:r>
-      <w:r>
-        <w:t>sistema</w:t>
-      </w:r>
-      <w:r>
-        <w:rPr>
-          <w:spacing w:val="-11"/>
-        </w:rPr>
-        <w:t xml:space="preserve"> </w:t>
-      </w:r>
-      <w:r>
-        <w:rPr>
-          <w:spacing w:val="-2"/>
-        </w:rPr>
-        <w:t>desenvolvido.</w:t>
+        <w:t>Este documento descreve as especificações de projeto de uma aplicação web, em formato B2B</w:t>
+      </w:r>
+      <w:r>
+        <w:t xml:space="preserve">, que intermedia </w:t>
+      </w:r>
+      <w:r>
+        <w:t>c</w:t>
+      </w:r>
+      <w:r>
+        <w:t>ompra e venda de produtos entre empresas p</w:t>
+      </w:r>
+      <w:r>
+        <w:t>el</w:t>
+      </w:r>
+      <w:r>
+        <w:t>a MVS</w:t>
+      </w:r>
+      <w:r>
+        <w:t xml:space="preserve"> Info.</w:t>
       </w:r>
     </w:p>
     <w:p>
@@ -5235,64 +5115,10 @@
         <w:jc w:val="both"/>
       </w:pPr>
       <w:r>
-        <w:t>Lista</w:t>
-      </w:r>
-      <w:r>
-        <w:rPr>
-          <w:spacing w:val="-1"/>
-        </w:rPr>
-        <w:t xml:space="preserve"> </w:t>
-      </w:r>
-      <w:r>
-        <w:t>dos</w:t>
-      </w:r>
-      <w:r>
-        <w:rPr>
-          <w:spacing w:val="-2"/>
-        </w:rPr>
-        <w:t xml:space="preserve"> </w:t>
-      </w:r>
-      <w:r>
-        <w:t>resultados</w:t>
-      </w:r>
-      <w:r>
-        <w:rPr>
-          <w:spacing w:val="11"/>
-        </w:rPr>
-        <w:t xml:space="preserve"> </w:t>
-      </w:r>
-      <w:r>
-        <w:t>específicos</w:t>
-      </w:r>
-      <w:r>
-        <w:rPr>
-          <w:spacing w:val="-16"/>
-        </w:rPr>
-        <w:t xml:space="preserve"> </w:t>
-      </w:r>
-      <w:r>
-        <w:t>que o</w:t>
-      </w:r>
-      <w:r>
-        <w:rPr>
-          <w:spacing w:val="-14"/>
-        </w:rPr>
-        <w:t xml:space="preserve"> </w:t>
-      </w:r>
-      <w:r>
-        <w:t>projeto visa</w:t>
-      </w:r>
-      <w:r>
-        <w:rPr>
-          <w:spacing w:val="-14"/>
-        </w:rPr>
-        <w:t xml:space="preserve"> </w:t>
-      </w:r>
-      <w:r>
-        <w:rPr>
-          <w:spacing w:val="-2"/>
-        </w:rPr>
-        <w:t>alcançar.</w:t>
+        <w:t>O objetivo deste projeto é desenvolver uma aplicação web para o cliente MVS Info</w:t>
+      </w:r>
+      <w:r>
+        <w:t>, trazendo uma solução para automatizar a capitação das cotações para o pedido de orçamendo de seus clientes e um resumo do seu fluxo de caixa.</w:t>
       </w:r>
     </w:p>
     <w:p>
@@ -5368,101 +5194,13 @@
         <w:jc w:val="both"/>
       </w:pPr>
       <w:r>
-        <w:t>Descrever</w:t>
-      </w:r>
-      <w:r>
-        <w:rPr>
-          <w:spacing w:val="-8"/>
-        </w:rPr>
-        <w:t xml:space="preserve"> </w:t>
-      </w:r>
-      <w:r>
-        <w:t>qual(is)</w:t>
-      </w:r>
-      <w:r>
-        <w:rPr>
-          <w:spacing w:val="-7"/>
-        </w:rPr>
-        <w:t xml:space="preserve"> </w:t>
-      </w:r>
-      <w:r>
-        <w:t>técnicas</w:t>
-      </w:r>
-      <w:r>
-        <w:rPr>
-          <w:spacing w:val="-13"/>
-        </w:rPr>
-        <w:t xml:space="preserve"> </w:t>
-      </w:r>
-      <w:r>
-        <w:t>de</w:t>
-      </w:r>
-      <w:r>
-        <w:rPr>
-          <w:spacing w:val="-12"/>
-        </w:rPr>
-        <w:t xml:space="preserve"> </w:t>
-      </w:r>
-      <w:r>
-        <w:t>levantamento</w:t>
-      </w:r>
-      <w:r>
-        <w:rPr>
-          <w:spacing w:val="2"/>
-        </w:rPr>
-        <w:t xml:space="preserve"> </w:t>
-      </w:r>
-      <w:r>
-        <w:t>foram</w:t>
-      </w:r>
-      <w:r>
-        <w:rPr>
-          <w:spacing w:val="8"/>
-        </w:rPr>
-        <w:t xml:space="preserve"> </w:t>
-      </w:r>
-      <w:r>
-        <w:t>utilizadas</w:t>
-      </w:r>
-      <w:r>
-        <w:rPr>
-          <w:spacing w:val="-13"/>
-        </w:rPr>
-        <w:t xml:space="preserve"> </w:t>
-      </w:r>
-      <w:r>
-        <w:t>e</w:t>
-      </w:r>
-      <w:r>
-        <w:rPr>
-          <w:spacing w:val="2"/>
-        </w:rPr>
-        <w:t xml:space="preserve"> </w:t>
-      </w:r>
-      <w:r>
-        <w:t>detalhar</w:t>
-      </w:r>
-      <w:r>
-        <w:rPr>
-          <w:spacing w:val="7"/>
-        </w:rPr>
-        <w:t xml:space="preserve"> </w:t>
-      </w:r>
-      <w:r>
-        <w:t>o</w:t>
-      </w:r>
-      <w:r>
-        <w:rPr>
-          <w:spacing w:val="-12"/>
-        </w:rPr>
-        <w:t xml:space="preserve"> </w:t>
-      </w:r>
-      <w:r>
-        <w:rPr>
-          <w:spacing w:val="-2"/>
-        </w:rPr>
-        <w:t>processo.</w:t>
-      </w:r>
+        <w:t xml:space="preserve"> O levantamento de requisitos foi feito através de uma videochamada com o proprietário da empresa, MVS Info, Marcelo,</w:t>
+      </w:r>
+      <w:r>
+        <w:t xml:space="preserve"> nesta reunião foi apresentado o aplicativo que ele sub utiliza, mas que acaba não usando todas as funções oferecidas. Ele também explicou como é seu processo de negócio e como gostaria de automatizar sua relação de orçamento com os clientes, cotação com fornecedores , a compra e revenda dos produtos, visto que sua empresa não trabalha com estoque.</w:t>
+      </w:r>
+      <w:bookmarkStart w:id="3" w:name="_GoBack"/>
+      <w:bookmarkEnd w:id="3"/>
     </w:p>
     <w:p>
       <w:pPr>
@@ -6628,6 +6366,7 @@
               <w:rPr>
                 <w:spacing w:val="-2"/>
               </w:rPr>
+              <w:lastRenderedPageBreak/>
               <w:t>descrição</w:t>
             </w:r>
           </w:p>
@@ -6745,7 +6484,6 @@
               <w:rPr>
                 <w:spacing w:val="-2"/>
               </w:rPr>
-              <w:lastRenderedPageBreak/>
               <w:t>descrição</w:t>
             </w:r>
           </w:p>
@@ -6776,8 +6514,6 @@
         </w:rPr>
         <w:tab/>
       </w:r>
-      <w:bookmarkStart w:id="3" w:name="_GoBack"/>
-      <w:bookmarkEnd w:id="3"/>
     </w:p>
     <w:p>
       <w:pPr>
@@ -13207,7 +12943,7 @@
 
 <file path=word/numbering.xml><?xml version="1.0" encoding="utf-8"?>
 <w:numbering xmlns:wpc="http://schemas.microsoft.com/office/word/2010/wordprocessingCanvas" xmlns:mc="http://schemas.openxmlformats.org/markup-compatibility/2006" xmlns:o="urn:schemas-microsoft-com:office:office" xmlns:r="http://schemas.openxmlformats.org/officeDocument/2006/relationships" xmlns:m="http://schemas.openxmlformats.org/officeDocument/2006/math" xmlns:v="urn:schemas-microsoft-com:vml" xmlns:wp14="http://schemas.microsoft.com/office/word/2010/wordprocessingDrawing" xmlns:wp="http://schemas.openxmlformats.org/drawingml/2006/wordprocessingDrawing" xmlns:w10="urn:schemas-microsoft-com:office:word" xmlns:w="http://schemas.openxmlformats.org/wordprocessingml/2006/main" xmlns:w14="http://schemas.microsoft.com/office/word/2010/wordml" xmlns:w15="http://schemas.microsoft.com/office/word/2012/wordml" xmlns:wpg="http://schemas.microsoft.com/office/word/2010/wordprocessingGroup" xmlns:wpi="http://schemas.microsoft.com/office/word/2010/wordprocessingInk" xmlns:wne="http://schemas.microsoft.com/office/word/2006/wordml" xmlns:wps="http://schemas.microsoft.com/office/word/2010/wordprocessingShape" mc:Ignorable="w14 w15 wp14">
-  <w:abstractNum w:abstractNumId="0">
+  <w:abstractNum w:abstractNumId="0" w15:restartNumberingAfterBreak="0">
     <w:nsid w:val="1949349F"/>
     <w:multiLevelType w:val="multilevel"/>
     <w:tmpl w:val="6A026708"/>
@@ -13332,7 +13068,7 @@
       </w:rPr>
     </w:lvl>
   </w:abstractNum>
-  <w:abstractNum w:abstractNumId="1">
+  <w:abstractNum w:abstractNumId="1" w15:restartNumberingAfterBreak="0">
     <w:nsid w:val="26D16CDA"/>
     <w:multiLevelType w:val="multilevel"/>
     <w:tmpl w:val="2F2AB50C"/>
@@ -13465,7 +13201,7 @@
       </w:rPr>
     </w:lvl>
   </w:abstractNum>
-  <w:abstractNum w:abstractNumId="2">
+  <w:abstractNum w:abstractNumId="2" w15:restartNumberingAfterBreak="0">
     <w:nsid w:val="3C4432B4"/>
     <w:multiLevelType w:val="multilevel"/>
     <w:tmpl w:val="FA3EADFE"/>
@@ -13590,7 +13326,7 @@
       </w:rPr>
     </w:lvl>
   </w:abstractNum>
-  <w:abstractNum w:abstractNumId="3">
+  <w:abstractNum w:abstractNumId="3" w15:restartNumberingAfterBreak="0">
     <w:nsid w:val="3F420AB6"/>
     <w:multiLevelType w:val="multilevel"/>
     <w:tmpl w:val="891C6E12"/>
@@ -13723,7 +13459,7 @@
       </w:rPr>
     </w:lvl>
   </w:abstractNum>
-  <w:abstractNum w:abstractNumId="4">
+  <w:abstractNum w:abstractNumId="4" w15:restartNumberingAfterBreak="0">
     <w:nsid w:val="4C21457C"/>
     <w:multiLevelType w:val="multilevel"/>
     <w:tmpl w:val="07A6E73A"/>
@@ -13848,7 +13584,7 @@
       </w:rPr>
     </w:lvl>
   </w:abstractNum>
-  <w:abstractNum w:abstractNumId="5">
+  <w:abstractNum w:abstractNumId="5" w15:restartNumberingAfterBreak="0">
     <w:nsid w:val="53883FEE"/>
     <w:multiLevelType w:val="multilevel"/>
     <w:tmpl w:val="222A25A2"/>
@@ -13973,7 +13709,7 @@
       </w:rPr>
     </w:lvl>
   </w:abstractNum>
-  <w:abstractNum w:abstractNumId="6">
+  <w:abstractNum w:abstractNumId="6" w15:restartNumberingAfterBreak="0">
     <w:nsid w:val="5C156064"/>
     <w:multiLevelType w:val="multilevel"/>
     <w:tmpl w:val="38D830E6"/>
@@ -14098,7 +13834,7 @@
       </w:rPr>
     </w:lvl>
   </w:abstractNum>
-  <w:abstractNum w:abstractNumId="7">
+  <w:abstractNum w:abstractNumId="7" w15:restartNumberingAfterBreak="0">
     <w:nsid w:val="5F835CB2"/>
     <w:multiLevelType w:val="multilevel"/>
     <w:tmpl w:val="356A6E94"/>
@@ -14223,7 +13959,7 @@
       </w:rPr>
     </w:lvl>
   </w:abstractNum>
-  <w:abstractNum w:abstractNumId="8">
+  <w:abstractNum w:abstractNumId="8" w15:restartNumberingAfterBreak="0">
     <w:nsid w:val="6F513346"/>
     <w:multiLevelType w:val="multilevel"/>
     <w:tmpl w:val="94808660"/>
@@ -14348,7 +14084,7 @@
       </w:rPr>
     </w:lvl>
   </w:abstractNum>
-  <w:abstractNum w:abstractNumId="9">
+  <w:abstractNum w:abstractNumId="9" w15:restartNumberingAfterBreak="0">
     <w:nsid w:val="7A723C6C"/>
     <w:multiLevelType w:val="multilevel"/>
     <w:tmpl w:val="9642E188"/>

</xml_diff>